<commit_message>
tell them to remove paper template comments
</commit_message>
<xml_diff>
--- a/public/downloads/ntw2029-outline.docx
+++ b/public/downloads/ntw2029-outline.docx
@@ -6,11 +6,15 @@
       <w:pPr>
         <w:pStyle w:val="PaperHeader"/>
       </w:pPr>
+      <w:bookmarkStart w:id="0" w:name="_Hlk190093249"/>
+      <w:r>
+        <w:t xml:space="preserve">Example </w:t>
+      </w:r>
       <w:r>
         <w:t>Student</w:t>
       </w:r>
       <w:r>
-        <w:t xml:space="preserve"> Full Name</w:t>
+        <w:t xml:space="preserve"> Name</w:t>
       </w:r>
       <w:r>
         <w:t xml:space="preserve"> (Nickname)</w:t>
@@ -59,6 +63,7 @@
         <w:t>ubmitted</w:t>
       </w:r>
     </w:p>
+    <w:bookmarkEnd w:id="0"/>
     <w:p/>
     <w:p>
       <w:pPr>
@@ -113,10 +118,7 @@
         <w:pStyle w:val="Outlinesubpoint"/>
       </w:pPr>
       <w:r>
-        <w:t xml:space="preserve">Oliver et al state that </w:t>
-      </w:r>
-      <w:r>
-        <w:t>s</w:t>
+        <w:t>Oliver et al state that s</w:t>
       </w:r>
       <w:r>
         <w:t>ynchronization in music helped tribe members move and act in unison</w:t>
@@ -133,16 +135,7 @@
         <w:pStyle w:val="Outlinesubpoint"/>
       </w:pPr>
       <w:r>
-        <w:t xml:space="preserve">Oliver et al </w:t>
-      </w:r>
-      <w:r>
-        <w:t xml:space="preserve">claim </w:t>
-      </w:r>
-      <w:r>
-        <w:t xml:space="preserve">that </w:t>
-      </w:r>
-      <w:r>
-        <w:t>c</w:t>
+        <w:t>Oliver et al claim that c</w:t>
       </w:r>
       <w:r>
         <w:t>oordinated</w:t>
@@ -162,16 +155,7 @@
         <w:pStyle w:val="Outlinesubpoint"/>
       </w:pPr>
       <w:r>
-        <w:t xml:space="preserve">Oliver et al </w:t>
-      </w:r>
-      <w:r>
-        <w:t xml:space="preserve">demonstrate </w:t>
-      </w:r>
-      <w:r>
-        <w:t xml:space="preserve">that </w:t>
-      </w:r>
-      <w:r>
-        <w:t>s</w:t>
+        <w:t>Oliver et al demonstrate that s</w:t>
       </w:r>
       <w:r>
         <w:t>hared musical experiences fostered a sense of belonging and unity within the tribe</w:t>
@@ -205,10 +189,7 @@
         <w:pStyle w:val="Outlinesubpoint"/>
       </w:pPr>
       <w:r>
-        <w:t xml:space="preserve">Oliver et al </w:t>
-      </w:r>
-      <w:r>
-        <w:t>hypothesize that m</w:t>
+        <w:t>Oliver et al hypothesize that m</w:t>
       </w:r>
       <w:r>
         <w:t>usic provided a non-verbal way to express emotions and intentions among tribe members</w:t>
@@ -225,13 +206,7 @@
         <w:pStyle w:val="Outlinesubpoint"/>
       </w:pPr>
       <w:r>
-        <w:t xml:space="preserve">According to </w:t>
-      </w:r>
-      <w:r>
-        <w:t>Oliver et al</w:t>
-      </w:r>
-      <w:r>
-        <w:t>, r</w:t>
+        <w:t>According to Oliver et al, r</w:t>
       </w:r>
       <w:r>
         <w:t>hythmic coordination during musical activities strengthened interpersonal connections</w:t>
@@ -248,10 +223,7 @@
         <w:pStyle w:val="Outlinesubpoint"/>
       </w:pPr>
       <w:r>
-        <w:t xml:space="preserve">Oliver et al state that </w:t>
-      </w:r>
-      <w:r>
-        <w:t>e</w:t>
+        <w:t>Oliver et al state that e</w:t>
       </w:r>
       <w:r>
         <w:t>motional bonding through music increased group stability and cooperation</w:t>
@@ -295,13 +267,7 @@
         <w:t>Tribes that practiced musical synchronization</w:t>
       </w:r>
       <w:r>
-        <w:t xml:space="preserve">, </w:t>
-      </w:r>
-      <w:r>
-        <w:t xml:space="preserve">Oliver et al </w:t>
-      </w:r>
-      <w:r>
-        <w:t xml:space="preserve">claim, </w:t>
+        <w:t xml:space="preserve">, Oliver et al claim, </w:t>
       </w:r>
       <w:r>
         <w:t>were more successful in collaborative tasks like hunting</w:t>
@@ -318,10 +284,7 @@
         <w:pStyle w:val="Outlinesubpoint"/>
       </w:pPr>
       <w:r>
-        <w:t xml:space="preserve">Oliver et al state that </w:t>
-      </w:r>
-      <w:r>
-        <w:t>e</w:t>
+        <w:t>Oliver et al state that e</w:t>
       </w:r>
       <w:r>
         <w:t>nhanced group coordination through music contributed to higher survival and reproductive success</w:t>
@@ -338,16 +301,7 @@
         <w:pStyle w:val="Outlinesubpoint"/>
       </w:pPr>
       <w:r>
-        <w:t xml:space="preserve">Oliver et al </w:t>
-      </w:r>
-      <w:r>
-        <w:t xml:space="preserve">conclude </w:t>
-      </w:r>
-      <w:r>
-        <w:t xml:space="preserve">that </w:t>
-      </w:r>
-      <w:r>
-        <w:t>t</w:t>
+        <w:t>Oliver et al conclude that t</w:t>
       </w:r>
       <w:r>
         <w:t>he fitness advantages of music ensured its continued role in human social evolution</w:t>
@@ -368,7 +322,7 @@
       <w:pPr>
         <w:pStyle w:val="Endinfo"/>
       </w:pPr>
-      <w:commentRangeStart w:id="0"/>
+      <w:commentRangeStart w:id="1"/>
       <w:r>
         <w:t xml:space="preserve">Word count: </w:t>
       </w:r>
@@ -392,12 +346,12 @@
       <w:r>
         <w:t xml:space="preserve"> </w:t>
       </w:r>
-      <w:commentRangeEnd w:id="0"/>
+      <w:commentRangeEnd w:id="1"/>
       <w:r>
         <w:rPr>
           <w:rStyle w:val="CommentReference"/>
         </w:rPr>
-        <w:commentReference w:id="0"/>
+        <w:commentReference w:id="1"/>
       </w:r>
       <w:r>
         <w:br w:type="page"/>
@@ -407,7 +361,7 @@
       <w:pPr>
         <w:pStyle w:val="Title"/>
       </w:pPr>
-      <w:commentRangeStart w:id="1"/>
+      <w:commentRangeStart w:id="2"/>
       <w:r>
         <w:rPr>
           <w:rStyle w:val="TitleChar"/>
@@ -415,12 +369,12 @@
         <w:lastRenderedPageBreak/>
         <w:t>References</w:t>
       </w:r>
-      <w:commentRangeEnd w:id="1"/>
+      <w:commentRangeEnd w:id="2"/>
       <w:r>
         <w:rPr>
           <w:rStyle w:val="CommentReference"/>
         </w:rPr>
-        <w:commentReference w:id="1"/>
+        <w:commentReference w:id="2"/>
       </w:r>
     </w:p>
     <w:p>
@@ -441,8 +395,55 @@
         <w:t xml:space="preserve"> (pp. 93–108). Routledge.</w:t>
       </w:r>
     </w:p>
+    <w:p>
+      <w:pPr>
+        <w:pStyle w:val="References"/>
+      </w:pPr>
+    </w:p>
+    <w:p>
+      <w:pPr>
+        <w:pStyle w:val="References"/>
+      </w:pPr>
+    </w:p>
+    <w:p>
+      <w:pPr>
+        <w:pStyle w:val="References"/>
+      </w:pPr>
+    </w:p>
+    <w:p>
+      <w:pPr>
+        <w:pStyle w:val="References"/>
+      </w:pPr>
+    </w:p>
+    <w:p>
+      <w:pPr>
+        <w:pStyle w:val="References"/>
+      </w:pPr>
+      <w:r>
+        <w:t xml:space="preserve">NOTE: remember to </w:t>
+      </w:r>
+      <w:hyperlink r:id="rId11" w:anchor="removing-my-feedback-for-revision" w:history="1">
+        <w:r>
+          <w:rPr>
+            <w:rStyle w:val="Hyperlink"/>
+          </w:rPr>
+          <w:t>remove comments from your document</w:t>
+        </w:r>
+      </w:hyperlink>
+      <w:r>
+        <w:t xml:space="preserve"> before submitting.</w:t>
+      </w:r>
+    </w:p>
+    <w:p>
+      <w:pPr>
+        <w:pStyle w:val="Endinfo"/>
+      </w:pPr>
+      <w:r>
+        <w:t>https://ntw-2029.vercel.app/course-ntw2029/assignments/general/feedback#removing-my-feedback-for-revision</w:t>
+      </w:r>
+    </w:p>
     <w:sectPr>
-      <w:footerReference w:type="default" r:id="rId11"/>
+      <w:footerReference w:type="default" r:id="rId12"/>
       <w:pgSz w:w="12240" w:h="15840"/>
       <w:pgMar w:top="1440" w:right="1440" w:bottom="1440" w:left="1440" w:header="720" w:footer="720" w:gutter="0"/>
       <w:cols w:space="720"/>
@@ -454,7 +455,7 @@
 
 <file path=word/comments.xml><?xml version="1.0" encoding="utf-8"?>
 <w:comments xmlns:wpc="http://schemas.microsoft.com/office/word/2010/wordprocessingCanvas" xmlns:cx="http://schemas.microsoft.com/office/drawing/2014/chartex" xmlns:cx1="http://schemas.microsoft.com/office/drawing/2015/9/8/chartex" xmlns:cx2="http://schemas.microsoft.com/office/drawing/2015/10/21/chartex" xmlns:cx3="http://schemas.microsoft.com/office/drawing/2016/5/9/chartex" xmlns:cx4="http://schemas.microsoft.com/office/drawing/2016/5/10/chartex" xmlns:cx5="http://schemas.microsoft.com/office/drawing/2016/5/11/chartex" xmlns:cx6="http://schemas.microsoft.com/office/drawing/2016/5/12/chartex" xmlns:cx7="http://schemas.microsoft.com/office/drawing/2016/5/13/chartex" xmlns:cx8="http://schemas.microsoft.com/office/drawing/2016/5/14/chartex" xmlns:mc="http://schemas.openxmlformats.org/markup-compatibility/2006" xmlns:aink="http://schemas.microsoft.com/office/drawing/2016/ink" xmlns:am3d="http://schemas.microsoft.com/office/drawing/2017/model3d" xmlns:o="urn:schemas-microsoft-com:office:office" xmlns:oel="http://schemas.microsoft.com/office/2019/extlst" xmlns:r="http://schemas.openxmlformats.org/officeDocument/2006/relationships" xmlns:m="http://schemas.openxmlformats.org/officeDocument/2006/math" xmlns:v="urn:schemas-microsoft-com:vml" xmlns:wp14="http://schemas.microsoft.com/office/word/2010/wordprocessingDrawing" xmlns:wp="http://schemas.openxmlformats.org/drawingml/2006/wordprocessingDrawing" xmlns:w10="urn:schemas-microsoft-com:office:word" xmlns:w="http://schemas.openxmlformats.org/wordprocessingml/2006/main" xmlns:w14="http://schemas.microsoft.com/office/word/2010/wordml" xmlns:w15="http://schemas.microsoft.com/office/word/2012/wordml" xmlns:w16cex="http://schemas.microsoft.com/office/word/2018/wordml/cex" xmlns:w16cid="http://schemas.microsoft.com/office/word/2016/wordml/cid" xmlns:w16="http://schemas.microsoft.com/office/word/2018/wordml" xmlns:w16du="http://schemas.microsoft.com/office/word/2023/wordml/word16du" xmlns:w16sdtdh="http://schemas.microsoft.com/office/word/2020/wordml/sdtdatahash" xmlns:w16sdtfl="http://schemas.microsoft.com/office/word/2024/wordml/sdtformatlock" xmlns:w16se="http://schemas.microsoft.com/office/word/2015/wordml/symex" xmlns:wpg="http://schemas.microsoft.com/office/word/2010/wordprocessingGroup" xmlns:wpi="http://schemas.microsoft.com/office/word/2010/wordprocessingInk" xmlns:wne="http://schemas.microsoft.com/office/word/2006/wordml" xmlns:wps="http://schemas.microsoft.com/office/word/2010/wordprocessingShape" mc:Ignorable="w14 w15 w16se w16cid w16 w16cex w16sdtdh w16sdtfl w16du wp14">
-  <w:comment w:id="0" w:author="Jonathan Frome" w:date="2024-12-26T15:30:00Z" w:initials="JF">
+  <w:comment w:id="1" w:author="Jonathan Frome" w:date="2024-12-26T15:30:00Z" w:initials="JF">
     <w:p>
       <w:pPr>
         <w:pStyle w:val="CommentText"/>
@@ -471,7 +472,7 @@
       </w:r>
     </w:p>
   </w:comment>
-  <w:comment w:id="1" w:author="Jonathan Frome" w:date="2024-12-26T15:30:00Z" w:initials="JF">
+  <w:comment w:id="2" w:author="Jonathan Frome" w:date="2024-12-26T15:30:00Z" w:initials="JF">
     <w:p>
       <w:pPr>
         <w:pStyle w:val="CommentText"/>

</xml_diff>

<commit_message>
Update document formatting and enhance clarity in 'How to Succeed' guide
</commit_message>
<xml_diff>
--- a/public/downloads/ntw2029-outline.docx
+++ b/public/downloads/ntw2029-outline.docx
@@ -51,20 +51,36 @@
     <w:p>
       <w:pPr>
         <w:pStyle w:val="PaperHeader"/>
+      </w:pPr>
+      <w:r>
+        <w:t xml:space="preserve">Date </w:t>
+      </w:r>
+      <w:r>
+        <w:t>assignment s</w:t>
+      </w:r>
+      <w:r>
+        <w:t>ubmitted</w:t>
+      </w:r>
+    </w:p>
+    <w:p>
+      <w:pPr>
+        <w:pStyle w:val="PaperHeader"/>
         <w:jc w:val="both"/>
       </w:pPr>
       <w:r>
-        <w:t xml:space="preserve">Date </w:t>
-      </w:r>
-      <w:r>
-        <w:t>assignment s</w:t>
-      </w:r>
-      <w:r>
-        <w:t>ubmitted</w:t>
-      </w:r>
-    </w:p>
-    <w:bookmarkEnd w:id="0"/>
-    <w:p/>
+        <w:t>Word count: 142 (exclude reference list)</w:t>
+      </w:r>
+    </w:p>
+    <w:p>
+      <w:pPr>
+        <w:pStyle w:val="PaperHeader"/>
+        <w:jc w:val="both"/>
+      </w:pPr>
+      <w:r>
+        <w:t>GenAI links (or non-use statement): https://chatgpt.com/share/6701e732-d26c-800e-b81d-49f3037ebac3</w:t>
+      </w:r>
+      <w:bookmarkEnd w:id="0"/>
+    </w:p>
     <w:p>
       <w:pPr>
         <w:ind w:firstLine="0"/>
@@ -320,48 +336,25 @@
     </w:p>
     <w:p>
       <w:pPr>
-        <w:pStyle w:val="Endinfo"/>
+        <w:spacing w:line="259" w:lineRule="auto"/>
+        <w:ind w:firstLine="0"/>
+        <w:contextualSpacing w:val="0"/>
+        <w:rPr>
+          <w:rStyle w:val="TitleChar"/>
+        </w:rPr>
+      </w:pPr>
+      <w:r>
+        <w:rPr>
+          <w:rStyle w:val="TitleChar"/>
+        </w:rPr>
+        <w:br w:type="page"/>
+      </w:r>
+    </w:p>
+    <w:p>
+      <w:pPr>
+        <w:pStyle w:val="Title"/>
       </w:pPr>
       <w:commentRangeStart w:id="1"/>
-      <w:r>
-        <w:t xml:space="preserve">Word count: </w:t>
-      </w:r>
-      <w:r>
-        <w:t>142</w:t>
-      </w:r>
-      <w:r>
-        <w:t xml:space="preserve"> </w:t>
-      </w:r>
-      <w:r>
-        <w:t>(exclude reference list)</w:t>
-      </w:r>
-    </w:p>
-    <w:p>
-      <w:pPr>
-        <w:pStyle w:val="Endinfo"/>
-      </w:pPr>
-      <w:r>
-        <w:t>GenAI links (or non-use statement): https://chatgpt.com/share/6701e732-d26c-800e-b81d-49f3037ebac3</w:t>
-      </w:r>
-      <w:r>
-        <w:t xml:space="preserve"> </w:t>
-      </w:r>
-      <w:commentRangeEnd w:id="1"/>
-      <w:r>
-        <w:rPr>
-          <w:rStyle w:val="CommentReference"/>
-        </w:rPr>
-        <w:commentReference w:id="1"/>
-      </w:r>
-      <w:r>
-        <w:br w:type="page"/>
-      </w:r>
-    </w:p>
-    <w:p>
-      <w:pPr>
-        <w:pStyle w:val="Title"/>
-      </w:pPr>
-      <w:commentRangeStart w:id="2"/>
       <w:r>
         <w:rPr>
           <w:rStyle w:val="TitleChar"/>
@@ -369,12 +362,14 @@
         <w:lastRenderedPageBreak/>
         <w:t>References</w:t>
       </w:r>
-      <w:commentRangeEnd w:id="2"/>
+      <w:commentRangeEnd w:id="1"/>
       <w:r>
         <w:rPr>
           <w:rStyle w:val="CommentReference"/>
+          <w:sz w:val="24"/>
+          <w:szCs w:val="24"/>
         </w:rPr>
-        <w:commentReference w:id="2"/>
+        <w:commentReference w:id="1"/>
       </w:r>
     </w:p>
     <w:p>
@@ -422,14 +417,9 @@
       <w:r>
         <w:t xml:space="preserve">NOTE: remember to </w:t>
       </w:r>
-      <w:hyperlink r:id="rId11" w:anchor="removing-my-feedback-for-revision" w:history="1">
-        <w:r>
-          <w:rPr>
-            <w:rStyle w:val="Hyperlink"/>
-          </w:rPr>
-          <w:t>remove comments from your document</w:t>
-        </w:r>
-      </w:hyperlink>
+      <w:r>
+        <w:t>remove comments from your document</w:t>
+      </w:r>
       <w:r>
         <w:t xml:space="preserve"> before submitting.</w:t>
       </w:r>
@@ -443,7 +433,7 @@
       </w:r>
     </w:p>
     <w:sectPr>
-      <w:footerReference w:type="default" r:id="rId12"/>
+      <w:footerReference w:type="default" r:id="rId11"/>
       <w:pgSz w:w="12240" w:h="15840"/>
       <w:pgMar w:top="1440" w:right="1440" w:bottom="1440" w:left="1440" w:header="720" w:footer="720" w:gutter="0"/>
       <w:cols w:space="720"/>
@@ -468,23 +458,6 @@
         <w:annotationRef/>
       </w:r>
       <w:r>
-        <w:t>Word count and GenAI link at the end.</w:t>
-      </w:r>
-    </w:p>
-  </w:comment>
-  <w:comment w:id="2" w:author="Jonathan Frome" w:date="2024-12-26T15:30:00Z" w:initials="JF">
-    <w:p>
-      <w:pPr>
-        <w:pStyle w:val="CommentText"/>
-        <w:ind w:firstLine="0"/>
-      </w:pPr>
-      <w:r>
-        <w:rPr>
-          <w:rStyle w:val="CommentReference"/>
-        </w:rPr>
-        <w:annotationRef/>
-      </w:r>
-      <w:r>
         <w:t>Reference list title is “References”, centered, starts at the top of a new page</w:t>
       </w:r>
     </w:p>
@@ -494,21 +467,18 @@
 
 <file path=word/commentsExtended.xml><?xml version="1.0" encoding="utf-8"?>
 <w15:commentsEx xmlns:wpc="http://schemas.microsoft.com/office/word/2010/wordprocessingCanvas" xmlns:cx="http://schemas.microsoft.com/office/drawing/2014/chartex" xmlns:cx1="http://schemas.microsoft.com/office/drawing/2015/9/8/chartex" xmlns:cx2="http://schemas.microsoft.com/office/drawing/2015/10/21/chartex" xmlns:cx3="http://schemas.microsoft.com/office/drawing/2016/5/9/chartex" xmlns:cx4="http://schemas.microsoft.com/office/drawing/2016/5/10/chartex" xmlns:cx5="http://schemas.microsoft.com/office/drawing/2016/5/11/chartex" xmlns:cx6="http://schemas.microsoft.com/office/drawing/2016/5/12/chartex" xmlns:cx7="http://schemas.microsoft.com/office/drawing/2016/5/13/chartex" xmlns:cx8="http://schemas.microsoft.com/office/drawing/2016/5/14/chartex" xmlns:mc="http://schemas.openxmlformats.org/markup-compatibility/2006" xmlns:aink="http://schemas.microsoft.com/office/drawing/2016/ink" xmlns:am3d="http://schemas.microsoft.com/office/drawing/2017/model3d" xmlns:o="urn:schemas-microsoft-com:office:office" xmlns:oel="http://schemas.microsoft.com/office/2019/extlst" xmlns:r="http://schemas.openxmlformats.org/officeDocument/2006/relationships" xmlns:m="http://schemas.openxmlformats.org/officeDocument/2006/math" xmlns:v="urn:schemas-microsoft-com:vml" xmlns:wp14="http://schemas.microsoft.com/office/word/2010/wordprocessingDrawing" xmlns:wp="http://schemas.openxmlformats.org/drawingml/2006/wordprocessingDrawing" xmlns:w10="urn:schemas-microsoft-com:office:word" xmlns:w="http://schemas.openxmlformats.org/wordprocessingml/2006/main" xmlns:w14="http://schemas.microsoft.com/office/word/2010/wordml" xmlns:w15="http://schemas.microsoft.com/office/word/2012/wordml" xmlns:w16cex="http://schemas.microsoft.com/office/word/2018/wordml/cex" xmlns:w16cid="http://schemas.microsoft.com/office/word/2016/wordml/cid" xmlns:w16="http://schemas.microsoft.com/office/word/2018/wordml" xmlns:w16du="http://schemas.microsoft.com/office/word/2023/wordml/word16du" xmlns:w16sdtdh="http://schemas.microsoft.com/office/word/2020/wordml/sdtdatahash" xmlns:w16sdtfl="http://schemas.microsoft.com/office/word/2024/wordml/sdtformatlock" xmlns:w16se="http://schemas.microsoft.com/office/word/2015/wordml/symex" xmlns:wpg="http://schemas.microsoft.com/office/word/2010/wordprocessingGroup" xmlns:wpi="http://schemas.microsoft.com/office/word/2010/wordprocessingInk" xmlns:wne="http://schemas.microsoft.com/office/word/2006/wordml" xmlns:wps="http://schemas.microsoft.com/office/word/2010/wordprocessingShape" mc:Ignorable="w14 w15 w16se w16cid w16 w16cex w16sdtdh w16sdtfl w16du wp14">
-  <w15:commentEx w15:paraId="52071060" w15:done="0"/>
   <w15:commentEx w15:paraId="6AE27603" w15:done="0"/>
 </w15:commentsEx>
 </file>
 
 <file path=word/commentsExtensible.xml><?xml version="1.0" encoding="utf-8"?>
 <w16cex:commentsExtensible xmlns:wpc="http://schemas.microsoft.com/office/word/2010/wordprocessingCanvas" xmlns:cx="http://schemas.microsoft.com/office/drawing/2014/chartex" xmlns:cx1="http://schemas.microsoft.com/office/drawing/2015/9/8/chartex" xmlns:cx2="http://schemas.microsoft.com/office/drawing/2015/10/21/chartex" xmlns:cx3="http://schemas.microsoft.com/office/drawing/2016/5/9/chartex" xmlns:cx4="http://schemas.microsoft.com/office/drawing/2016/5/10/chartex" xmlns:cx5="http://schemas.microsoft.com/office/drawing/2016/5/11/chartex" xmlns:cx6="http://schemas.microsoft.com/office/drawing/2016/5/12/chartex" xmlns:cx7="http://schemas.microsoft.com/office/drawing/2016/5/13/chartex" xmlns:cx8="http://schemas.microsoft.com/office/drawing/2016/5/14/chartex" xmlns:cr="http://schemas.microsoft.com/office/comments/2020/reactions" xmlns:mc="http://schemas.openxmlformats.org/markup-compatibility/2006" xmlns:aink="http://schemas.microsoft.com/office/drawing/2016/ink" xmlns:am3d="http://schemas.microsoft.com/office/drawing/2017/model3d" xmlns:o="urn:schemas-microsoft-com:office:office" xmlns:oel="http://schemas.microsoft.com/office/2019/extlst" xmlns:r="http://schemas.openxmlformats.org/officeDocument/2006/relationships" xmlns:m="http://schemas.openxmlformats.org/officeDocument/2006/math" xmlns:v="urn:schemas-microsoft-com:vml" xmlns:wp14="http://schemas.microsoft.com/office/word/2010/wordprocessingDrawing" xmlns:wp="http://schemas.openxmlformats.org/drawingml/2006/wordprocessingDrawing" xmlns:w10="urn:schemas-microsoft-com:office:word" xmlns:w="http://schemas.openxmlformats.org/wordprocessingml/2006/main" xmlns:w14="http://schemas.microsoft.com/office/word/2010/wordml" xmlns:w15="http://schemas.microsoft.com/office/word/2012/wordml" xmlns:w16cex="http://schemas.microsoft.com/office/word/2018/wordml/cex" xmlns:w16cid="http://schemas.microsoft.com/office/word/2016/wordml/cid" xmlns:w16="http://schemas.microsoft.com/office/word/2018/wordml" xmlns:w16du="http://schemas.microsoft.com/office/word/2023/wordml/word16du" xmlns:w16sdtdh="http://schemas.microsoft.com/office/word/2020/wordml/sdtdatahash" xmlns:w16sdtfl="http://schemas.microsoft.com/office/word/2024/wordml/sdtformatlock" xmlns:w16se="http://schemas.microsoft.com/office/word/2015/wordml/symex" xmlns:wpg="http://schemas.microsoft.com/office/word/2010/wordprocessingGroup" xmlns:wpi="http://schemas.microsoft.com/office/word/2010/wordprocessingInk" xmlns:wne="http://schemas.microsoft.com/office/word/2006/wordml" xmlns:wps="http://schemas.microsoft.com/office/word/2010/wordprocessingShape" mc:Ignorable="w14 w15 w16se w16cid w16 w16cex w16sdtdh w16sdtfl cr w16du wp14">
-  <w16cex:commentExtensible w16cex:durableId="4068A350" w16cex:dateUtc="2024-12-26T07:30:00Z"/>
   <w16cex:commentExtensible w16cex:durableId="5A243C92" w16cex:dateUtc="2024-12-26T07:30:00Z"/>
 </w16cex:commentsExtensible>
 </file>
 
 <file path=word/commentsIds.xml><?xml version="1.0" encoding="utf-8"?>
 <w16cid:commentsIds xmlns:wpc="http://schemas.microsoft.com/office/word/2010/wordprocessingCanvas" xmlns:cx="http://schemas.microsoft.com/office/drawing/2014/chartex" xmlns:cx1="http://schemas.microsoft.com/office/drawing/2015/9/8/chartex" xmlns:cx2="http://schemas.microsoft.com/office/drawing/2015/10/21/chartex" xmlns:cx3="http://schemas.microsoft.com/office/drawing/2016/5/9/chartex" xmlns:cx4="http://schemas.microsoft.com/office/drawing/2016/5/10/chartex" xmlns:cx5="http://schemas.microsoft.com/office/drawing/2016/5/11/chartex" xmlns:cx6="http://schemas.microsoft.com/office/drawing/2016/5/12/chartex" xmlns:cx7="http://schemas.microsoft.com/office/drawing/2016/5/13/chartex" xmlns:cx8="http://schemas.microsoft.com/office/drawing/2016/5/14/chartex" xmlns:mc="http://schemas.openxmlformats.org/markup-compatibility/2006" xmlns:aink="http://schemas.microsoft.com/office/drawing/2016/ink" xmlns:am3d="http://schemas.microsoft.com/office/drawing/2017/model3d" xmlns:o="urn:schemas-microsoft-com:office:office" xmlns:oel="http://schemas.microsoft.com/office/2019/extlst" xmlns:r="http://schemas.openxmlformats.org/officeDocument/2006/relationships" xmlns:m="http://schemas.openxmlformats.org/officeDocument/2006/math" xmlns:v="urn:schemas-microsoft-com:vml" xmlns:wp14="http://schemas.microsoft.com/office/word/2010/wordprocessingDrawing" xmlns:wp="http://schemas.openxmlformats.org/drawingml/2006/wordprocessingDrawing" xmlns:w10="urn:schemas-microsoft-com:office:word" xmlns:w="http://schemas.openxmlformats.org/wordprocessingml/2006/main" xmlns:w14="http://schemas.microsoft.com/office/word/2010/wordml" xmlns:w15="http://schemas.microsoft.com/office/word/2012/wordml" xmlns:w16cex="http://schemas.microsoft.com/office/word/2018/wordml/cex" xmlns:w16cid="http://schemas.microsoft.com/office/word/2016/wordml/cid" xmlns:w16="http://schemas.microsoft.com/office/word/2018/wordml" xmlns:w16du="http://schemas.microsoft.com/office/word/2023/wordml/word16du" xmlns:w16sdtdh="http://schemas.microsoft.com/office/word/2020/wordml/sdtdatahash" xmlns:w16sdtfl="http://schemas.microsoft.com/office/word/2024/wordml/sdtformatlock" xmlns:w16se="http://schemas.microsoft.com/office/word/2015/wordml/symex" xmlns:wpg="http://schemas.microsoft.com/office/word/2010/wordprocessingGroup" xmlns:wpi="http://schemas.microsoft.com/office/word/2010/wordprocessingInk" xmlns:wne="http://schemas.microsoft.com/office/word/2006/wordml" xmlns:wps="http://schemas.microsoft.com/office/word/2010/wordprocessingShape" mc:Ignorable="w14 w15 w16se w16cid w16 w16cex w16sdtdh w16sdtfl w16du wp14">
-  <w16cid:commentId w16cid:paraId="52071060" w16cid:durableId="4068A350"/>
   <w16cid:commentId w16cid:paraId="6AE27603" w16cid:durableId="5A243C92"/>
 </w16cid:commentsIds>
 </file>

</xml_diff>